<commit_message>
Add First Party SNT template with single/joint trustee support
- Fix first_party_snt_template.docx to use {currentTrusteesNames} placeholder
- Handles single trustee (no extra "and ,") and joint trustees properly
- Add test page for First Party SNT document generation

🤖 Generated with [Claude Code](https://claude.com/claude-code)

Co-Authored-By: Claude <noreply@anthropic.com>
</commit_message>
<xml_diff>
--- a/public/templates/first_party_snt_template.docx
+++ b/public/templates/first_party_snt_template.docx
@@ -83,7 +83,7 @@
     <w:p>
       <w:pPr/>
       <w:r>
-        <w:t>This First Party Special Needs Trust is established by {establishedBy} (who is the parent, grandparent, legal guardian, or the court) on behalf of {beneficiaryName} (the "Grantor" and "Beneficiary"), who is under the age of 65 and has a disability as defined by 42 U.S.C. § 1382c(a)(3). All assets contributed to this trust are the sole property of {beneficiaryName}. The Trustee of this trust is {currentTrustee1Name} and {currentTrustee2Name} ("the Trustee").</w:t>
+        <w:t>This First Party Special Needs Trust is established by {establishedBy} (who is the parent, grandparent, legal guardian, or the court) on behalf of {beneficiaryName} (the "Grantor" and "Beneficiary"), who is under the age of 65 and has a disability as defined by 42 U.S.C. § 1382c(a)(3). All assets contributed to this trust are the sole property of {beneficiaryName}. The Trustee of this trust is {currentTrusteesNames} ("the Trustee").</w:t>
       </w:r>
     </w:p>
     <w:p>
@@ -101,7 +101,7 @@
     <w:p>
       <w:pPr/>
       <w:r>
-        <w:t>The trust may be referred to as "{currentTrustee1Name} and {currentTrustee2Name}, Trustee of the {beneficiaryName} First Party Special Needs Trust, dated {trustDate}."</w:t>
+        <w:t>The trust may be referred to as "{currentTrusteesNames}, Trustee of the {beneficiaryName} First Party Special Needs Trust, dated {trustDate}."</w:t>
       </w:r>
     </w:p>
     <w:p>
@@ -365,7 +365,7 @@
     <w:p>
       <w:pPr/>
       <w:r>
-        <w:t>If {currentTrustee1Name} and {currentTrustee2Name} are unable to continue to serve, {successorTrustee1Name} shall serve as the successor Trustee. If {successorTrustee1Name} is unable to serve, {successorTrustee2Name} shall serve as the successor Trustee.</w:t>
+        <w:t>If {currentTrusteesNames} are unable to continue to serve, {successorTrustee1Name} shall serve as the successor Trustee. If {successorTrustee1Name} is unable to serve, {successorTrustee2Name} shall serve as the successor Trustee.</w:t>
       </w:r>
     </w:p>
     <w:p>

</xml_diff>